<commit_message>
changes to multiagent pacman report
</commit_message>
<xml_diff>
--- a/project2/cse537-project2.docx
+++ b/project2/cse537-project2.docx
@@ -295,7 +295,7 @@
       <w:pPr>
         <w:jc w:val="both"/>
         <w:rPr>
-          <w:b/>
+          <w:bCs/>
         </w:rPr>
       </w:pPr>
       <w:r>
@@ -320,7 +320,88 @@
         <w:rPr>
           <w:bCs/>
         </w:rPr>
-        <w:t xml:space="preserve"> &lt;add – here&gt; </w:t>
+        <w:t xml:space="preserve"> </w:t>
+      </w:r>
+      <w:r>
+        <w:rPr>
+          <w:bCs/>
+        </w:rPr>
+        <w:t>Reflex agent uses following strategy to evaluate action:</w:t>
+      </w:r>
+    </w:p>
+    <w:p>
+      <w:pPr>
+        <w:pStyle w:val="ListParagraph"/>
+        <w:numPr>
+          <w:ilvl w:val="0"/>
+          <w:numId w:val="2"/>
+        </w:numPr>
+        <w:jc w:val="both"/>
+        <w:rPr>
+          <w:b/>
+        </w:rPr>
+      </w:pPr>
+      <w:r>
+        <w:rPr>
+          <w:bCs/>
+        </w:rPr>
+        <w:t xml:space="preserve">Consider the location of nearest ghost; if a ghost is about to catch Pacman should run towards other direction. In this case the function should return a </w:t>
+      </w:r>
+      <w:r>
+        <w:rPr>
+          <w:bCs/>
+        </w:rPr>
+        <w:t>large negative number</w:t>
+      </w:r>
+    </w:p>
+    <w:p>
+      <w:pPr>
+        <w:pStyle w:val="ListParagraph"/>
+        <w:numPr>
+          <w:ilvl w:val="0"/>
+          <w:numId w:val="2"/>
+        </w:numPr>
+        <w:jc w:val="both"/>
+        <w:rPr>
+          <w:b/>
+        </w:rPr>
+      </w:pPr>
+      <w:r>
+        <w:rPr>
+          <w:bCs/>
+        </w:rPr>
+        <w:t>If the step eats a food, Pacman should favor this step. In this case return a very high value</w:t>
+      </w:r>
+    </w:p>
+    <w:p>
+      <w:pPr>
+        <w:pStyle w:val="ListParagraph"/>
+        <w:numPr>
+          <w:ilvl w:val="0"/>
+          <w:numId w:val="2"/>
+        </w:numPr>
+        <w:jc w:val="both"/>
+        <w:rPr>
+          <w:b/>
+        </w:rPr>
+      </w:pPr>
+      <w:r>
+        <w:rPr>
+          <w:bCs/>
+        </w:rPr>
+        <w:t>Consider distance to nearest food. Evaluation function would be reciprocal to this.</w:t>
+      </w:r>
+    </w:p>
+    <w:p>
+      <w:pPr>
+        <w:ind w:left="360"/>
+        <w:jc w:val="both"/>
+      </w:pPr>
+      <w:r>
+        <w:t>A sum</w:t>
+      </w:r>
+      <w:r>
+        <w:t xml:space="preserve"> of these three strategies is returned by the evaluation function. We are using Manhattan distance to compute distances. </w:t>
       </w:r>
     </w:p>
     <w:p>
@@ -408,13 +489,15 @@
         <w:jc w:val="both"/>
         <w:rPr>
           <w:rFonts w:asciiTheme="minorHAnsi" w:hAnsiTheme="minorHAnsi"/>
-          <w:sz w:val="22"/>
-          <w:szCs w:val="22"/>
-        </w:rPr>
-      </w:pPr>
-      <w:r>
-        <w:rPr>
-          <w:rFonts w:asciiTheme="minorHAnsi" w:hAnsiTheme="minorHAnsi"/>
+          <w:b/>
+          <w:sz w:val="22"/>
+          <w:szCs w:val="22"/>
+        </w:rPr>
+      </w:pPr>
+      <w:r>
+        <w:rPr>
+          <w:rFonts w:asciiTheme="minorHAnsi" w:hAnsiTheme="minorHAnsi"/>
+          <w:b/>
           <w:sz w:val="22"/>
           <w:szCs w:val="22"/>
           <w:u w:val="single"/>
@@ -424,6 +507,7 @@
       <w:r>
         <w:rPr>
           <w:rFonts w:asciiTheme="minorHAnsi" w:hAnsiTheme="minorHAnsi"/>
+          <w:b/>
           <w:sz w:val="22"/>
           <w:szCs w:val="22"/>
           <w:u w:val="single"/>
@@ -433,6 +517,7 @@
       <w:r>
         <w:rPr>
           <w:rFonts w:asciiTheme="minorHAnsi" w:hAnsiTheme="minorHAnsi"/>
+          <w:b/>
           <w:sz w:val="22"/>
           <w:szCs w:val="22"/>
           <w:u w:val="single"/>
@@ -442,6 +527,7 @@
       <w:r>
         <w:rPr>
           <w:rFonts w:asciiTheme="minorHAnsi" w:hAnsiTheme="minorHAnsi"/>
+          <w:b/>
           <w:sz w:val="22"/>
           <w:szCs w:val="22"/>
         </w:rPr>
@@ -509,34 +595,172 @@
     <w:p>
       <w:pPr>
         <w:pStyle w:val="NoSpacing"/>
+      </w:pPr>
+      <w:r>
         <w:rPr>
           <w:bCs/>
           <w:i/>
           <w:iCs/>
         </w:rPr>
-      </w:pPr>
-      <w:r>
+        <w:t xml:space="preserve">Total Score: </w:t>
+      </w:r>
+      <w:r>
+        <w:rPr>
+          <w:bCs/>
+          <w:iCs/>
+        </w:rPr>
+        <w:t>564</w:t>
+      </w:r>
+    </w:p>
+    <w:p>
+      <w:pPr>
+        <w:pStyle w:val="NoSpacing"/>
+      </w:pPr>
+      <w:r>
+        <w:tab/>
+      </w:r>
+    </w:p>
+    <w:p>
+      <w:pPr>
+        <w:pStyle w:val="HTMLPreformatted"/>
+        <w:jc w:val="both"/>
+        <w:rPr>
+          <w:rFonts w:asciiTheme="minorHAnsi" w:hAnsiTheme="minorHAnsi"/>
+          <w:sz w:val="22"/>
+          <w:szCs w:val="22"/>
+          <w:u w:val="single"/>
+        </w:rPr>
+      </w:pPr>
+    </w:p>
+    <w:p>
+      <w:pPr>
+        <w:pStyle w:val="HTMLPreformatted"/>
+        <w:jc w:val="both"/>
+        <w:rPr>
+          <w:rFonts w:asciiTheme="minorHAnsi" w:hAnsiTheme="minorHAnsi"/>
+          <w:sz w:val="22"/>
+          <w:szCs w:val="22"/>
+        </w:rPr>
+      </w:pPr>
+      <w:r>
+        <w:rPr>
+          <w:rFonts w:asciiTheme="minorHAnsi" w:hAnsiTheme="minorHAnsi"/>
+          <w:b/>
+          <w:sz w:val="22"/>
+          <w:szCs w:val="22"/>
+          <w:u w:val="single"/>
+        </w:rPr>
+        <w:t>Set</w:t>
+      </w:r>
+      <w:r>
+        <w:rPr>
+          <w:rFonts w:asciiTheme="minorHAnsi" w:hAnsiTheme="minorHAnsi"/>
+          <w:b/>
+          <w:sz w:val="22"/>
+          <w:szCs w:val="22"/>
+          <w:u w:val="single"/>
+        </w:rPr>
+        <w:t xml:space="preserve"> </w:t>
+      </w:r>
+      <w:r>
+        <w:rPr>
+          <w:rFonts w:asciiTheme="minorHAnsi" w:hAnsiTheme="minorHAnsi"/>
+          <w:b/>
+          <w:sz w:val="22"/>
+          <w:szCs w:val="22"/>
+          <w:u w:val="single"/>
+        </w:rPr>
+        <w:t>2</w:t>
+      </w:r>
+      <w:r>
+        <w:rPr>
+          <w:rFonts w:asciiTheme="minorHAnsi" w:hAnsiTheme="minorHAnsi"/>
+          <w:b/>
+          <w:sz w:val="22"/>
+          <w:szCs w:val="22"/>
+        </w:rPr>
+        <w:t>:</w:t>
+      </w:r>
+      <w:r>
+        <w:rPr>
+          <w:rFonts w:asciiTheme="minorHAnsi" w:hAnsiTheme="minorHAnsi"/>
+          <w:sz w:val="22"/>
+          <w:szCs w:val="22"/>
+        </w:rPr>
+        <w:t xml:space="preserve"> </w:t>
+      </w:r>
+      <w:r>
+        <w:rPr>
+          <w:rFonts w:asciiTheme="minorHAnsi" w:hAnsiTheme="minorHAnsi"/>
+          <w:sz w:val="22"/>
+          <w:szCs w:val="22"/>
+        </w:rPr>
+        <w:t xml:space="preserve"> We use the </w:t>
+      </w:r>
+      <w:proofErr w:type="spellStart"/>
+      <w:r>
+        <w:rPr>
+          <w:rFonts w:asciiTheme="minorHAnsi" w:hAnsiTheme="minorHAnsi"/>
+          <w:sz w:val="22"/>
+          <w:szCs w:val="22"/>
+        </w:rPr>
+        <w:t>mediumClassic</w:t>
+      </w:r>
+      <w:proofErr w:type="spellEnd"/>
+      <w:r>
+        <w:rPr>
+          <w:rFonts w:asciiTheme="minorHAnsi" w:hAnsiTheme="minorHAnsi"/>
+          <w:sz w:val="22"/>
+          <w:szCs w:val="22"/>
+        </w:rPr>
+        <w:t xml:space="preserve"> layout with one ghost</w:t>
+      </w:r>
+      <w:r>
+        <w:rPr>
+          <w:rFonts w:asciiTheme="minorHAnsi" w:hAnsiTheme="minorHAnsi"/>
+          <w:sz w:val="22"/>
+          <w:szCs w:val="22"/>
+        </w:rPr>
+        <w:t xml:space="preserve"> – 10 games were run and results are as below.</w:t>
+      </w:r>
+    </w:p>
+    <w:p>
+      <w:pPr>
+        <w:pStyle w:val="code"/>
+      </w:pPr>
+      <w:r>
+        <w:t xml:space="preserve">python pacman.py </w:t>
+      </w:r>
+      <w:r>
+        <w:t>-</w:t>
+      </w:r>
+      <w:r>
+        <w:t xml:space="preserve">–frameTime 0.1 </w:t>
+      </w:r>
+      <w:r>
+        <w:t xml:space="preserve">-p </w:t>
+      </w:r>
+      <w:r>
+        <w:t>Reflex</w:t>
+      </w:r>
+      <w:r>
+        <w:t>Agent</w:t>
+      </w:r>
+      <w:r>
+        <w:t xml:space="preserve"> –k 1</w:t>
+      </w:r>
+      <w:r>
+        <w:t xml:space="preserve"> –n 10</w:t>
+      </w:r>
+    </w:p>
+    <w:p>
+      <w:pPr>
+        <w:pStyle w:val="NoSpacing"/>
         <w:rPr>
           <w:bCs/>
           <w:i/>
           <w:iCs/>
         </w:rPr>
-        <w:t xml:space="preserve">Total Score: </w:t>
-      </w:r>
-      <w:r>
-        <w:rPr>
-          <w:bCs/>
-          <w:iCs/>
-        </w:rPr>
-        <w:t>564</w:t>
-      </w:r>
-    </w:p>
-    <w:p>
-      <w:pPr>
-        <w:pStyle w:val="NoSpacing"/>
-        <w:rPr>
-          <w:bCs/>
-        </w:rPr>
       </w:pPr>
       <w:r>
         <w:rPr>
@@ -544,63 +768,77 @@
           <w:i/>
           <w:iCs/>
         </w:rPr>
-        <w:t>Total Cost for the Path Found</w:t>
-      </w:r>
-      <w:proofErr w:type="gramStart"/>
-      <w:r>
-        <w:rPr>
-          <w:bCs/>
-        </w:rPr>
-        <w:t xml:space="preserve">: </w:t>
-      </w:r>
-      <w:r>
-        <w:rPr>
-          <w:rStyle w:val="codeChar"/>
-        </w:rPr>
-        <w:t>??</w:t>
-      </w:r>
-      <w:proofErr w:type="gramEnd"/>
-      <w:r>
-        <w:rPr>
-          <w:rStyle w:val="codeChar"/>
-        </w:rPr>
-        <w:t xml:space="preserve"> (not sure how to put it – don’t see stats for it)</w:t>
-      </w:r>
-    </w:p>
-    <w:p>
-      <w:pPr>
-        <w:pStyle w:val="NoSpacing"/>
-      </w:pPr>
-      <w:r>
+        <w:t>Average Score: 1052.2</w:t>
+      </w:r>
+    </w:p>
+    <w:p>
+      <w:pPr>
+        <w:pStyle w:val="NoSpacing"/>
         <w:rPr>
           <w:bCs/>
           <w:i/>
           <w:iCs/>
         </w:rPr>
-        <w:t>Search Nodes Expanded</w:t>
-      </w:r>
-      <w:proofErr w:type="gramStart"/>
-      <w:r>
-        <w:rPr>
-          <w:bCs/>
-        </w:rPr>
-        <w:t xml:space="preserve">: </w:t>
-      </w:r>
-      <w:r>
-        <w:rPr>
-          <w:rStyle w:val="codeChar"/>
-        </w:rPr>
-        <w:t>??</w:t>
-      </w:r>
-      <w:proofErr w:type="gramEnd"/>
-      <w:r>
-        <w:rPr>
-          <w:rStyle w:val="codeChar"/>
-        </w:rPr>
-        <w:t xml:space="preserve"> (not sure how to put it – don’t see stats for it)</w:t>
-      </w:r>
-      <w:r>
-        <w:tab/>
+      </w:pPr>
+      <w:r>
+        <w:rPr>
+          <w:bCs/>
+          <w:i/>
+          <w:iCs/>
+        </w:rPr>
+        <w:t>Scores:        1485.0, 971.0, 1373.0, 1460.0, 675</w:t>
+      </w:r>
+      <w:r>
+        <w:rPr>
+          <w:bCs/>
+          <w:i/>
+          <w:iCs/>
+        </w:rPr>
+        <w:t>.0, 1056.0, -75.0, 1306.0, 980.</w:t>
+      </w:r>
+      <w:r>
+        <w:rPr>
+          <w:bCs/>
+          <w:i/>
+          <w:iCs/>
+        </w:rPr>
+        <w:t>0, 1291.0</w:t>
+      </w:r>
+    </w:p>
+    <w:p>
+      <w:pPr>
+        <w:pStyle w:val="NoSpacing"/>
+        <w:rPr>
+          <w:bCs/>
+          <w:i/>
+          <w:iCs/>
+        </w:rPr>
+      </w:pPr>
+      <w:r>
+        <w:rPr>
+          <w:bCs/>
+          <w:i/>
+          <w:iCs/>
+        </w:rPr>
+        <w:t>Win Rate:      9/10 (0.90)</w:t>
+      </w:r>
+    </w:p>
+    <w:p>
+      <w:pPr>
+        <w:pStyle w:val="NoSpacing"/>
+        <w:rPr>
+          <w:bCs/>
+          <w:i/>
+          <w:iCs/>
+        </w:rPr>
+      </w:pPr>
+      <w:r>
+        <w:rPr>
+          <w:bCs/>
+          <w:i/>
+          <w:iCs/>
+        </w:rPr>
+        <w:t>Record:        Win, Win, Win, Win, Win, Win, Loss, Win, Win, Win</w:t>
       </w:r>
     </w:p>
     <w:p>
@@ -617,6 +855,11 @@
     </w:p>
     <w:p>
       <w:pPr>
+        <w:pStyle w:val="NoSpacing"/>
+      </w:pPr>
+    </w:p>
+    <w:p>
+      <w:pPr>
         <w:pStyle w:val="HTMLPreformatted"/>
         <w:jc w:val="both"/>
         <w:rPr>
@@ -628,6 +871,8 @@
       <w:r>
         <w:rPr>
           <w:rFonts w:asciiTheme="minorHAnsi" w:hAnsiTheme="minorHAnsi"/>
+          <w:b/>
+          <w:bCs/>
           <w:sz w:val="22"/>
           <w:szCs w:val="22"/>
           <w:u w:val="single"/>
@@ -637,6 +882,8 @@
       <w:r>
         <w:rPr>
           <w:rFonts w:asciiTheme="minorHAnsi" w:hAnsiTheme="minorHAnsi"/>
+          <w:b/>
+          <w:bCs/>
           <w:sz w:val="22"/>
           <w:szCs w:val="22"/>
           <w:u w:val="single"/>
@@ -646,27 +893,286 @@
       <w:r>
         <w:rPr>
           <w:rFonts w:asciiTheme="minorHAnsi" w:hAnsiTheme="minorHAnsi"/>
+          <w:b/>
+          <w:bCs/>
           <w:sz w:val="22"/>
           <w:szCs w:val="22"/>
           <w:u w:val="single"/>
         </w:rPr>
+        <w:t>3</w:t>
+      </w:r>
+      <w:r>
+        <w:rPr>
+          <w:rFonts w:asciiTheme="minorHAnsi" w:hAnsiTheme="minorHAnsi"/>
+          <w:b/>
+          <w:bCs/>
+          <w:sz w:val="22"/>
+          <w:szCs w:val="22"/>
+        </w:rPr>
+        <w:t>:</w:t>
+      </w:r>
+      <w:r>
+        <w:rPr>
+          <w:rFonts w:asciiTheme="minorHAnsi" w:hAnsiTheme="minorHAnsi"/>
+          <w:sz w:val="22"/>
+          <w:szCs w:val="22"/>
+        </w:rPr>
+        <w:t xml:space="preserve"> </w:t>
+      </w:r>
+      <w:r>
+        <w:rPr>
+          <w:rFonts w:asciiTheme="minorHAnsi" w:hAnsiTheme="minorHAnsi"/>
+          <w:sz w:val="22"/>
+          <w:szCs w:val="22"/>
+        </w:rPr>
+        <w:t xml:space="preserve"> Usage of </w:t>
+      </w:r>
+      <w:proofErr w:type="spellStart"/>
+      <w:r>
+        <w:rPr>
+          <w:rFonts w:asciiTheme="minorHAnsi" w:hAnsiTheme="minorHAnsi"/>
+          <w:sz w:val="22"/>
+          <w:szCs w:val="22"/>
+        </w:rPr>
+        <w:t>mediumClassic</w:t>
+      </w:r>
+      <w:proofErr w:type="spellEnd"/>
+      <w:r>
+        <w:rPr>
+          <w:rFonts w:asciiTheme="minorHAnsi" w:hAnsiTheme="minorHAnsi"/>
+          <w:sz w:val="22"/>
+          <w:szCs w:val="22"/>
+        </w:rPr>
+        <w:t xml:space="preserve"> layout with two ghost</w:t>
+      </w:r>
+      <w:r>
+        <w:rPr>
+          <w:rFonts w:asciiTheme="minorHAnsi" w:hAnsiTheme="minorHAnsi"/>
+          <w:sz w:val="22"/>
+          <w:szCs w:val="22"/>
+        </w:rPr>
+        <w:t xml:space="preserve"> - </w:t>
+      </w:r>
+      <w:r>
+        <w:rPr>
+          <w:rFonts w:asciiTheme="minorHAnsi" w:hAnsiTheme="minorHAnsi"/>
+          <w:sz w:val="22"/>
+          <w:szCs w:val="22"/>
+        </w:rPr>
+        <w:t>10 games were run and results are as below.</w:t>
+      </w:r>
+    </w:p>
+    <w:p>
+      <w:pPr>
+        <w:pStyle w:val="HTMLPreformatted"/>
+        <w:jc w:val="both"/>
+        <w:rPr>
+          <w:rFonts w:asciiTheme="minorHAnsi" w:hAnsiTheme="minorHAnsi"/>
+          <w:sz w:val="22"/>
+          <w:szCs w:val="22"/>
+        </w:rPr>
+      </w:pPr>
+    </w:p>
+    <w:p>
+      <w:pPr>
+        <w:pStyle w:val="code"/>
+      </w:pPr>
+      <w:r>
+        <w:t xml:space="preserve">python pacman.py </w:t>
+      </w:r>
+      <w:r>
+        <w:t xml:space="preserve">-–frameTime 0.1 </w:t>
+      </w:r>
+      <w:r>
+        <w:t xml:space="preserve">-p </w:t>
+      </w:r>
+      <w:r>
+        <w:t>Reflex</w:t>
+      </w:r>
+      <w:r>
+        <w:t>Agent</w:t>
+      </w:r>
+      <w:r>
+        <w:t xml:space="preserve"> –k </w:t>
+      </w:r>
+      <w:r>
         <w:t>2</w:t>
       </w:r>
       <w:r>
-        <w:rPr>
-          <w:rFonts w:asciiTheme="minorHAnsi" w:hAnsiTheme="minorHAnsi"/>
-          <w:sz w:val="22"/>
-          <w:szCs w:val="22"/>
-        </w:rPr>
-        <w:t xml:space="preserve">: </w:t>
-      </w:r>
-      <w:r>
-        <w:rPr>
-          <w:rFonts w:asciiTheme="minorHAnsi" w:hAnsiTheme="minorHAnsi"/>
-          <w:sz w:val="22"/>
-          <w:szCs w:val="22"/>
-        </w:rPr>
-        <w:t xml:space="preserve"> We use the </w:t>
+        <w:t xml:space="preserve"> –n 10 </w:t>
+      </w:r>
+    </w:p>
+    <w:p>
+      <w:pPr>
+        <w:pStyle w:val="code"/>
+      </w:pPr>
+    </w:p>
+    <w:p>
+      <w:pPr>
+        <w:pStyle w:val="code"/>
+      </w:pPr>
+    </w:p>
+    <w:p>
+      <w:pPr>
+        <w:pStyle w:val="NoSpacing"/>
+      </w:pPr>
+      <w:r>
+        <w:t>Average Score: 855.8</w:t>
+      </w:r>
+    </w:p>
+    <w:p>
+      <w:pPr>
+        <w:pStyle w:val="NoSpacing"/>
+      </w:pPr>
+      <w:r>
+        <w:t>Scores:        1089.0, 238.0, 273.0, 1368.0, 1256</w:t>
+      </w:r>
+      <w:r>
+        <w:t>.0, 1703.0, 1679.0, 259.0, 331.</w:t>
+      </w:r>
+      <w:r>
+        <w:t>0, 362.0</w:t>
+      </w:r>
+    </w:p>
+    <w:p>
+      <w:pPr>
+        <w:pStyle w:val="NoSpacing"/>
+      </w:pPr>
+      <w:r>
+        <w:t>Win Rate:      5/10 (0.50)</w:t>
+      </w:r>
+    </w:p>
+    <w:p>
+      <w:pPr>
+        <w:pStyle w:val="NoSpacing"/>
+      </w:pPr>
+      <w:r>
+        <w:t>Record:        Win, Loss, Loss, Win, Win, Win, Win, Loss, Loss, Loss</w:t>
+      </w:r>
+    </w:p>
+    <w:p>
+      <w:pPr>
+        <w:pStyle w:val="NoSpacing"/>
+        <w:rPr>
+          <w:bCs/>
+          <w:iCs/>
+        </w:rPr>
+      </w:pPr>
+    </w:p>
+    <w:p>
+      <w:pPr>
+        <w:pStyle w:val="NoSpacing"/>
+      </w:pPr>
+    </w:p>
+    <w:p>
+      <w:pPr>
+        <w:pStyle w:val="NoSpacing"/>
+        <w:rPr>
+          <w:b/>
+        </w:rPr>
+      </w:pPr>
+      <w:r>
+        <w:rPr>
+          <w:b/>
+        </w:rPr>
+        <w:t xml:space="preserve">Note: Repeated Run with 2 ghosts – </w:t>
+      </w:r>
+      <w:r>
+        <w:rPr>
+          <w:b/>
+        </w:rPr>
+        <w:t>P</w:t>
+      </w:r>
+      <w:r>
+        <w:rPr>
+          <w:b/>
+        </w:rPr>
+        <w:t>ac</w:t>
+      </w:r>
+      <w:r>
+        <w:rPr>
+          <w:b/>
+        </w:rPr>
+        <w:t>-M</w:t>
+      </w:r>
+      <w:r>
+        <w:rPr>
+          <w:b/>
+        </w:rPr>
+        <w:t>an wins</w:t>
+      </w:r>
+      <w:r>
+        <w:rPr>
+          <w:b/>
+        </w:rPr>
+        <w:t xml:space="preserve"> with 50%</w:t>
+      </w:r>
+      <w:r>
+        <w:rPr>
+          <w:b/>
+        </w:rPr>
+        <w:t xml:space="preserve"> signifying evaluation functions to quite good.</w:t>
+      </w:r>
+    </w:p>
+    <w:p>
+      <w:pPr>
+        <w:pStyle w:val="NoSpacing"/>
+      </w:pPr>
+    </w:p>
+    <w:p>
+      <w:pPr>
+        <w:pStyle w:val="HTMLPreformatted"/>
+        <w:jc w:val="both"/>
+        <w:rPr>
+          <w:rFonts w:asciiTheme="minorHAnsi" w:hAnsiTheme="minorHAnsi"/>
+          <w:sz w:val="22"/>
+          <w:szCs w:val="22"/>
+        </w:rPr>
+      </w:pPr>
+      <w:r>
+        <w:rPr>
+          <w:rFonts w:asciiTheme="minorHAnsi" w:hAnsiTheme="minorHAnsi"/>
+          <w:bCs/>
+          <w:sz w:val="22"/>
+          <w:szCs w:val="22"/>
+          <w:u w:val="single"/>
+        </w:rPr>
+        <w:t xml:space="preserve">Set </w:t>
+      </w:r>
+      <w:r>
+        <w:rPr>
+          <w:rFonts w:asciiTheme="minorHAnsi" w:hAnsiTheme="minorHAnsi"/>
+          <w:bCs/>
+          <w:sz w:val="22"/>
+          <w:szCs w:val="22"/>
+          <w:u w:val="single"/>
+        </w:rPr>
+        <w:t>4</w:t>
+      </w:r>
+      <w:r>
+        <w:rPr>
+          <w:rFonts w:asciiTheme="minorHAnsi" w:hAnsiTheme="minorHAnsi"/>
+          <w:bCs/>
+          <w:sz w:val="22"/>
+          <w:szCs w:val="22"/>
+        </w:rPr>
+        <w:t>:</w:t>
+      </w:r>
+      <w:r>
+        <w:rPr>
+          <w:rFonts w:asciiTheme="minorHAnsi" w:hAnsiTheme="minorHAnsi"/>
+          <w:sz w:val="22"/>
+          <w:szCs w:val="22"/>
+        </w:rPr>
+        <w:t xml:space="preserve"> </w:t>
+      </w:r>
+      <w:r>
+        <w:rPr>
+          <w:rFonts w:asciiTheme="minorHAnsi" w:hAnsiTheme="minorHAnsi"/>
+          <w:sz w:val="22"/>
+          <w:szCs w:val="22"/>
+        </w:rPr>
+        <w:t xml:space="preserve"> Usage of </w:t>
       </w:r>
       <w:proofErr w:type="spellStart"/>
       <w:r>
@@ -675,7 +1181,15 @@
           <w:sz w:val="22"/>
           <w:szCs w:val="22"/>
         </w:rPr>
-        <w:t>mediumClassic</w:t>
+        <w:t>open</w:t>
+      </w:r>
+      <w:r>
+        <w:rPr>
+          <w:rFonts w:asciiTheme="minorHAnsi" w:hAnsiTheme="minorHAnsi"/>
+          <w:sz w:val="22"/>
+          <w:szCs w:val="22"/>
+        </w:rPr>
+        <w:t>Classic</w:t>
       </w:r>
       <w:proofErr w:type="spellEnd"/>
       <w:r>
@@ -684,7 +1198,33 @@
           <w:sz w:val="22"/>
           <w:szCs w:val="22"/>
         </w:rPr>
-        <w:t xml:space="preserve"> layout with one ghost</w:t>
+        <w:t xml:space="preserve"> layout </w:t>
+      </w:r>
+      <w:r>
+        <w:rPr>
+          <w:rFonts w:asciiTheme="minorHAnsi" w:hAnsiTheme="minorHAnsi"/>
+          <w:sz w:val="22"/>
+          <w:szCs w:val="22"/>
+        </w:rPr>
+        <w:t xml:space="preserve">repeatedly </w:t>
+      </w:r>
+      <w:proofErr w:type="spellStart"/>
+      <w:r>
+        <w:rPr>
+          <w:rFonts w:asciiTheme="minorHAnsi" w:hAnsiTheme="minorHAnsi"/>
+          <w:sz w:val="22"/>
+          <w:szCs w:val="22"/>
+        </w:rPr>
+        <w:t>ie</w:t>
+      </w:r>
+      <w:proofErr w:type="spellEnd"/>
+      <w:r>
+        <w:rPr>
+          <w:rFonts w:asciiTheme="minorHAnsi" w:hAnsiTheme="minorHAnsi"/>
+          <w:sz w:val="22"/>
+          <w:szCs w:val="22"/>
+        </w:rPr>
+        <w:t xml:space="preserve"> ten times</w:t>
       </w:r>
     </w:p>
     <w:p>
@@ -695,12 +1235,6 @@
         <w:t xml:space="preserve">python pacman.py </w:t>
       </w:r>
       <w:r>
-        <w:t>-</w:t>
-      </w:r>
-      <w:r>
-        <w:t xml:space="preserve">–frameTime 0.1 </w:t>
-      </w:r>
-      <w:r>
         <w:t xml:space="preserve">-p </w:t>
       </w:r>
       <w:r>
@@ -710,7 +1244,175 @@
         <w:t>Agent</w:t>
       </w:r>
       <w:r>
-        <w:t xml:space="preserve"> –k 1</w:t>
+        <w:t xml:space="preserve"> –l openClassic</w:t>
+      </w:r>
+      <w:r>
+        <w:t xml:space="preserve"> </w:t>
+      </w:r>
+      <w:r>
+        <w:t>–n 10 -q</w:t>
+      </w:r>
+    </w:p>
+    <w:p>
+      <w:pPr>
+        <w:pStyle w:val="NoSpacing"/>
+        <w:rPr>
+          <w:bCs/>
+          <w:iCs/>
+        </w:rPr>
+      </w:pPr>
+      <w:r>
+        <w:rPr>
+          <w:bCs/>
+          <w:iCs/>
+        </w:rPr>
+        <w:t>Here are</w:t>
+      </w:r>
+      <w:r>
+        <w:rPr>
+          <w:bCs/>
+          <w:iCs/>
+        </w:rPr>
+        <w:t xml:space="preserve"> scores of each run, average score and win rate.</w:t>
+      </w:r>
+      <w:r>
+        <w:rPr>
+          <w:bCs/>
+          <w:iCs/>
+        </w:rPr>
+        <w:t xml:space="preserve"> </w:t>
+      </w:r>
+    </w:p>
+    <w:p>
+      <w:pPr>
+        <w:pStyle w:val="NoSpacing"/>
+        <w:rPr>
+          <w:bCs/>
+          <w:iCs/>
+        </w:rPr>
+      </w:pPr>
+    </w:p>
+    <w:p>
+      <w:pPr>
+        <w:pStyle w:val="NoSpacing"/>
+      </w:pPr>
+      <w:r>
+        <w:t>Average Score: 1257.5</w:t>
+      </w:r>
+    </w:p>
+    <w:p>
+      <w:pPr>
+        <w:pStyle w:val="NoSpacing"/>
+      </w:pPr>
+      <w:r>
+        <w:t>Scores:        1260.0, 1257.0, 1257.0, 1258.0, 1244.0, 1260.0, 1264.0, 1257.0, 1259.0, 1259.0</w:t>
+      </w:r>
+    </w:p>
+    <w:p>
+      <w:pPr>
+        <w:pStyle w:val="NoSpacing"/>
+      </w:pPr>
+      <w:r>
+        <w:t>Win Rate:      10/10 (1.00)</w:t>
+      </w:r>
+    </w:p>
+    <w:p>
+      <w:pPr>
+        <w:pStyle w:val="NoSpacing"/>
+      </w:pPr>
+      <w:r>
+        <w:t>Record:        Win, Win, Win, Win, Win, Win, Win, Win, Win, Win</w:t>
+      </w:r>
+    </w:p>
+    <w:p>
+      <w:pPr>
+        <w:pStyle w:val="NoSpacing"/>
+      </w:pPr>
+    </w:p>
+    <w:p>
+      <w:pPr>
+        <w:pStyle w:val="NoSpacing"/>
+      </w:pPr>
+    </w:p>
+    <w:p>
+      <w:pPr>
+        <w:pStyle w:val="Heading2"/>
+      </w:pPr>
+      <w:r>
+        <w:t xml:space="preserve">Q2. </w:t>
+      </w:r>
+      <w:r>
+        <w:t xml:space="preserve">Adversarial search Agent in the provided </w:t>
+      </w:r>
+      <w:proofErr w:type="spellStart"/>
+      <w:r>
+        <w:t>Minimax</w:t>
+      </w:r>
+      <w:proofErr w:type="spellEnd"/>
+      <w:r>
+        <w:t xml:space="preserve"> Agent Class</w:t>
+      </w:r>
+      <w:r>
+        <w:t xml:space="preserve"> </w:t>
+      </w:r>
+    </w:p>
+    <w:p>
+      <w:pPr>
+        <w:pStyle w:val="NoSpacing"/>
+      </w:pPr>
+      <w:r>
+        <w:rPr>
+          <w:b/>
+        </w:rPr>
+        <w:t>Methodology Used:</w:t>
+      </w:r>
+      <w:r>
+        <w:t xml:space="preserve"> </w:t>
+      </w:r>
+      <w:r>
+        <w:t xml:space="preserve"> &lt;&lt;add – here &gt;&gt;&gt;</w:t>
+      </w:r>
+    </w:p>
+    <w:p>
+      <w:pPr>
+        <w:pStyle w:val="NoSpacing"/>
+      </w:pPr>
+    </w:p>
+    <w:p>
+      <w:pPr>
+        <w:pStyle w:val="NoSpacing"/>
+      </w:pPr>
+      <w:r>
+        <w:t>Execution Set 1:</w:t>
+      </w:r>
+    </w:p>
+    <w:p>
+      <w:pPr>
+        <w:pStyle w:val="NoSpacing"/>
+      </w:pPr>
+      <w:proofErr w:type="gramStart"/>
+      <w:r>
+        <w:t>python</w:t>
+      </w:r>
+      <w:proofErr w:type="gramEnd"/>
+      <w:r>
+        <w:t xml:space="preserve"> pacman.py –p </w:t>
+      </w:r>
+      <w:proofErr w:type="spellStart"/>
+      <w:r>
+        <w:t>MinimaxAgent</w:t>
+      </w:r>
+      <w:proofErr w:type="spellEnd"/>
+      <w:r>
+        <w:t xml:space="preserve"> –l </w:t>
+      </w:r>
+      <w:proofErr w:type="spellStart"/>
+      <w:r>
+        <w:t>minimaxClassic</w:t>
+      </w:r>
+      <w:proofErr w:type="spellEnd"/>
+      <w:r>
+        <w:t xml:space="preserve"> – a depth=4</w:t>
       </w:r>
     </w:p>
     <w:p>
@@ -722,53 +1424,40 @@
           <w:iCs/>
         </w:rPr>
       </w:pPr>
-      <w:r>
+    </w:p>
+    <w:p>
+      <w:pPr>
+        <w:pStyle w:val="NoSpacing"/>
         <w:rPr>
           <w:bCs/>
           <w:i/>
           <w:iCs/>
         </w:rPr>
-        <w:t xml:space="preserve">Pacman Game status: </w:t>
-      </w:r>
-      <w:r>
-        <w:rPr>
-          <w:bCs/>
-          <w:iCs/>
-        </w:rPr>
-        <w:t xml:space="preserve">Win </w:t>
-      </w:r>
-    </w:p>
-    <w:p>
-      <w:pPr>
-        <w:pStyle w:val="NoSpacing"/>
+      </w:pPr>
+      <w:r>
         <w:rPr>
           <w:bCs/>
           <w:i/>
           <w:iCs/>
         </w:rPr>
-      </w:pPr>
-      <w:r>
+        <w:t xml:space="preserve">Pacman Game status: </w:t>
+      </w:r>
+      <w:r>
+        <w:rPr>
+          <w:bCs/>
+          <w:iCs/>
+        </w:rPr>
+        <w:t xml:space="preserve">Win </w:t>
+      </w:r>
+    </w:p>
+    <w:p>
+      <w:pPr>
+        <w:pStyle w:val="NoSpacing"/>
         <w:rPr>
           <w:bCs/>
           <w:i/>
           <w:iCs/>
         </w:rPr>
-        <w:t xml:space="preserve">Total Score: </w:t>
-      </w:r>
-      <w:r>
-        <w:rPr>
-          <w:bCs/>
-          <w:iCs/>
-        </w:rPr>
-        <w:t>1118</w:t>
-      </w:r>
-    </w:p>
-    <w:p>
-      <w:pPr>
-        <w:pStyle w:val="NoSpacing"/>
-        <w:rPr>
-          <w:bCs/>
-        </w:rPr>
       </w:pPr>
       <w:r>
         <w:rPr>
@@ -776,1154 +1465,263 @@
           <w:i/>
           <w:iCs/>
         </w:rPr>
-        <w:t>Total Cost for the Path Found</w:t>
-      </w:r>
+        <w:t xml:space="preserve">Total Score: </w:t>
+      </w:r>
+      <w:r>
+        <w:rPr>
+          <w:bCs/>
+          <w:iCs/>
+        </w:rPr>
+        <w:t>516</w:t>
+      </w:r>
+    </w:p>
+    <w:p>
+      <w:pPr>
+        <w:pStyle w:val="NoSpacing"/>
+      </w:pPr>
+    </w:p>
+    <w:p>
+      <w:pPr>
+        <w:pStyle w:val="NoSpacing"/>
+      </w:pPr>
+    </w:p>
+    <w:p>
+      <w:pPr>
+        <w:pStyle w:val="NoSpacing"/>
+      </w:pPr>
+      <w:r>
+        <w:t xml:space="preserve">Note: </w:t>
+      </w:r>
+      <w:proofErr w:type="spellStart"/>
+      <w:r>
+        <w:t>Minimax</w:t>
+      </w:r>
+      <w:proofErr w:type="spellEnd"/>
+      <w:r>
+        <w:t xml:space="preserve"> agent won 655/1000 games in one of our runs.</w:t>
+      </w:r>
+    </w:p>
+    <w:p>
+      <w:pPr>
+        <w:pStyle w:val="NoSpacing"/>
+      </w:pPr>
+    </w:p>
+    <w:p>
+      <w:pPr>
+        <w:pStyle w:val="NoSpacing"/>
+      </w:pPr>
       <w:proofErr w:type="gramStart"/>
       <w:r>
-        <w:rPr>
-          <w:bCs/>
-        </w:rPr>
-        <w:t xml:space="preserve">: </w:t>
-      </w:r>
-      <w:r>
-        <w:rPr>
-          <w:rStyle w:val="codeChar"/>
-        </w:rPr>
-        <w:t>??</w:t>
+        <w:t>python</w:t>
       </w:r>
       <w:proofErr w:type="gramEnd"/>
       <w:r>
-        <w:rPr>
-          <w:rStyle w:val="codeChar"/>
-        </w:rPr>
-        <w:t xml:space="preserve"> (not sure how to put it – don’t see stats for it)</w:t>
-      </w:r>
-    </w:p>
-    <w:p>
-      <w:pPr>
-        <w:pStyle w:val="NoSpacing"/>
-      </w:pPr>
-      <w:r>
-        <w:rPr>
-          <w:bCs/>
-          <w:i/>
-          <w:iCs/>
-        </w:rPr>
-        <w:t>Search Nodes Expanded</w:t>
+        <w:t xml:space="preserve"> pacman.py -p </w:t>
+      </w:r>
+      <w:proofErr w:type="spellStart"/>
+      <w:r>
+        <w:t>MinimaxAgent</w:t>
+      </w:r>
+      <w:proofErr w:type="spellEnd"/>
+      <w:r>
+        <w:t xml:space="preserve"> -l </w:t>
+      </w:r>
+      <w:proofErr w:type="spellStart"/>
+      <w:r>
+        <w:t>minimaxClassic</w:t>
+      </w:r>
+      <w:proofErr w:type="spellEnd"/>
+      <w:r>
+        <w:t xml:space="preserve"> -a depth=4 --</w:t>
+      </w:r>
+      <w:proofErr w:type="spellStart"/>
+      <w:r>
+        <w:t>numGames</w:t>
+      </w:r>
+      <w:proofErr w:type="spellEnd"/>
+      <w:r>
+        <w:t xml:space="preserve"> 1000 --</w:t>
+      </w:r>
+      <w:proofErr w:type="spellStart"/>
+      <w:r>
+        <w:t>frameTime</w:t>
+      </w:r>
+      <w:proofErr w:type="spellEnd"/>
+      <w:r>
+        <w:t xml:space="preserve"> 0 --</w:t>
+      </w:r>
+      <w:proofErr w:type="spellStart"/>
+      <w:r>
+        <w:t>fixRandomSeed</w:t>
+      </w:r>
+      <w:proofErr w:type="spellEnd"/>
+      <w:r>
+        <w:t xml:space="preserve"> --</w:t>
+      </w:r>
+      <w:proofErr w:type="spellStart"/>
+      <w:r>
+        <w:t>textGraphics</w:t>
+      </w:r>
+      <w:proofErr w:type="spellEnd"/>
+    </w:p>
+    <w:p>
+      <w:pPr>
+        <w:pStyle w:val="NoSpacing"/>
+      </w:pPr>
+      <w:r>
+        <w:t>Win Rate:      436/1000 (0.44)</w:t>
+      </w:r>
+    </w:p>
+    <w:p>
+      <w:pPr>
+        <w:pStyle w:val="NoSpacing"/>
+        <w:rPr>
+          <w:rStyle w:val="Heading1Char"/>
+        </w:rPr>
+      </w:pPr>
+      <w:r>
+        <w:rPr>
+          <w:rStyle w:val="Heading1Char"/>
+        </w:rPr>
+        <w:t xml:space="preserve">(This looks </w:t>
       </w:r>
       <w:proofErr w:type="gramStart"/>
       <w:r>
         <w:rPr>
-          <w:bCs/>
-        </w:rPr>
-        <w:t xml:space="preserve">: </w:t>
-      </w:r>
-      <w:r>
-        <w:rPr>
-          <w:rStyle w:val="codeChar"/>
-        </w:rPr>
-        <w:t>??</w:t>
+          <w:rStyle w:val="Heading1Char"/>
+        </w:rPr>
+        <w:t>less ??)</w:t>
       </w:r>
       <w:proofErr w:type="gramEnd"/>
-      <w:r>
-        <w:rPr>
-          <w:rStyle w:val="codeChar"/>
-        </w:rPr>
-        <w:t xml:space="preserve"> (not sure how to put it – don’t see stats for it)</w:t>
-      </w:r>
-      <w:r>
-        <w:tab/>
-      </w:r>
-    </w:p>
-    <w:p>
-      <w:pPr>
-        <w:pStyle w:val="HTMLPreformatted"/>
-        <w:jc w:val="both"/>
-        <w:rPr>
-          <w:rFonts w:asciiTheme="minorHAnsi" w:hAnsiTheme="minorHAnsi"/>
-          <w:sz w:val="22"/>
-          <w:szCs w:val="22"/>
-          <w:u w:val="single"/>
-        </w:rPr>
-      </w:pPr>
-    </w:p>
-    <w:p>
-      <w:pPr>
-        <w:pStyle w:val="NoSpacing"/>
-      </w:pPr>
-    </w:p>
-    <w:p>
-      <w:pPr>
-        <w:pStyle w:val="HTMLPreformatted"/>
-        <w:jc w:val="both"/>
-        <w:rPr>
-          <w:rFonts w:asciiTheme="minorHAnsi" w:hAnsiTheme="minorHAnsi"/>
-          <w:sz w:val="22"/>
-          <w:szCs w:val="22"/>
-        </w:rPr>
-      </w:pPr>
-      <w:r>
-        <w:rPr>
-          <w:rFonts w:asciiTheme="minorHAnsi" w:hAnsiTheme="minorHAnsi"/>
-          <w:bCs/>
-          <w:sz w:val="22"/>
-          <w:szCs w:val="22"/>
-          <w:u w:val="single"/>
-        </w:rPr>
-        <w:t>Set</w:t>
-      </w:r>
-      <w:r>
-        <w:rPr>
-          <w:rFonts w:asciiTheme="minorHAnsi" w:hAnsiTheme="minorHAnsi"/>
-          <w:bCs/>
-          <w:sz w:val="22"/>
-          <w:szCs w:val="22"/>
-          <w:u w:val="single"/>
-        </w:rPr>
-        <w:t xml:space="preserve"> </w:t>
-      </w:r>
-      <w:r>
-        <w:rPr>
-          <w:rFonts w:asciiTheme="minorHAnsi" w:hAnsiTheme="minorHAnsi"/>
-          <w:bCs/>
-          <w:sz w:val="22"/>
-          <w:szCs w:val="22"/>
-          <w:u w:val="single"/>
-        </w:rPr>
-        <w:t>3</w:t>
-      </w:r>
-      <w:r>
-        <w:rPr>
-          <w:rFonts w:asciiTheme="minorHAnsi" w:hAnsiTheme="minorHAnsi"/>
-          <w:bCs/>
-          <w:sz w:val="22"/>
-          <w:szCs w:val="22"/>
-        </w:rPr>
-        <w:t>:</w:t>
-      </w:r>
-      <w:r>
-        <w:rPr>
-          <w:rFonts w:asciiTheme="minorHAnsi" w:hAnsiTheme="minorHAnsi"/>
-          <w:sz w:val="22"/>
-          <w:szCs w:val="22"/>
-        </w:rPr>
-        <w:t xml:space="preserve"> </w:t>
-      </w:r>
-      <w:r>
-        <w:rPr>
-          <w:rFonts w:asciiTheme="minorHAnsi" w:hAnsiTheme="minorHAnsi"/>
-          <w:sz w:val="22"/>
-          <w:szCs w:val="22"/>
-        </w:rPr>
-        <w:t xml:space="preserve"> Usage of </w:t>
+    </w:p>
+    <w:p>
+      <w:pPr>
+        <w:pStyle w:val="NoSpacing"/>
+        <w:rPr>
+          <w:rStyle w:val="Heading1Char"/>
+        </w:rPr>
+      </w:pPr>
+    </w:p>
+    <w:p>
+      <w:pPr>
+        <w:pStyle w:val="NoSpacing"/>
+        <w:rPr>
+          <w:rStyle w:val="Heading1Char"/>
+        </w:rPr>
+      </w:pPr>
+      <w:proofErr w:type="gramStart"/>
+      <w:r>
+        <w:t>python</w:t>
+      </w:r>
+      <w:proofErr w:type="gramEnd"/>
+      <w:r>
+        <w:t xml:space="preserve"> pacman.py -p </w:t>
       </w:r>
       <w:proofErr w:type="spellStart"/>
       <w:r>
-        <w:rPr>
-          <w:rFonts w:asciiTheme="minorHAnsi" w:hAnsiTheme="minorHAnsi"/>
-          <w:sz w:val="22"/>
-          <w:szCs w:val="22"/>
-        </w:rPr>
-        <w:t>mediumClassic</w:t>
+        <w:t>AlphaBetaAgent</w:t>
       </w:r>
       <w:proofErr w:type="spellEnd"/>
       <w:r>
-        <w:rPr>
-          <w:rFonts w:asciiTheme="minorHAnsi" w:hAnsiTheme="minorHAnsi"/>
-          <w:sz w:val="22"/>
-          <w:szCs w:val="22"/>
-        </w:rPr>
-        <w:t xml:space="preserve"> layout with two ghost</w:t>
-      </w:r>
-    </w:p>
-    <w:p>
-      <w:pPr>
-        <w:pStyle w:val="code"/>
-      </w:pPr>
-      <w:r>
-        <w:t xml:space="preserve">python pacman.py </w:t>
-      </w:r>
-      <w:r>
-        <w:t xml:space="preserve">-–frameTime 0.1 </w:t>
-      </w:r>
-      <w:r>
-        <w:t xml:space="preserve">-p </w:t>
-      </w:r>
-      <w:r>
-        <w:t>Reflex</w:t>
-      </w:r>
-      <w:r>
-        <w:t>Agent</w:t>
-      </w:r>
-      <w:r>
-        <w:t xml:space="preserve"> –k </w:t>
-      </w:r>
-      <w:r>
-        <w:t>2</w:t>
-      </w:r>
-    </w:p>
-    <w:p>
-      <w:pPr>
-        <w:pStyle w:val="NoSpacing"/>
-        <w:rPr>
-          <w:bCs/>
-          <w:iCs/>
-        </w:rPr>
-      </w:pPr>
-      <w:r>
-        <w:rPr>
-          <w:bCs/>
-          <w:iCs/>
-        </w:rPr>
-        <w:t>1</w:t>
-      </w:r>
-      <w:r>
-        <w:rPr>
-          <w:bCs/>
-          <w:iCs/>
-          <w:vertAlign w:val="superscript"/>
-        </w:rPr>
-        <w:t>st</w:t>
-      </w:r>
-      <w:r>
-        <w:rPr>
-          <w:bCs/>
-          <w:iCs/>
-        </w:rPr>
-        <w:t xml:space="preserve"> Run:</w:t>
-      </w:r>
-    </w:p>
-    <w:p>
-      <w:pPr>
-        <w:pStyle w:val="NoSpacing"/>
-        <w:rPr>
-          <w:bCs/>
-          <w:iCs/>
-        </w:rPr>
-      </w:pPr>
-    </w:p>
-    <w:p>
-      <w:pPr>
-        <w:pStyle w:val="NoSpacing"/>
-        <w:rPr>
-          <w:bCs/>
-          <w:i/>
-          <w:iCs/>
-        </w:rPr>
-      </w:pPr>
-      <w:r>
-        <w:rPr>
-          <w:bCs/>
-          <w:i/>
-          <w:iCs/>
-        </w:rPr>
-        <w:t xml:space="preserve">Pacman Game status: </w:t>
-      </w:r>
-      <w:r>
-        <w:rPr>
-          <w:bCs/>
-          <w:iCs/>
-        </w:rPr>
-        <w:t xml:space="preserve">Win </w:t>
-      </w:r>
-    </w:p>
-    <w:p>
-      <w:pPr>
-        <w:pStyle w:val="NoSpacing"/>
-        <w:rPr>
-          <w:bCs/>
-          <w:i/>
-          <w:iCs/>
-        </w:rPr>
-      </w:pPr>
-      <w:r>
-        <w:rPr>
-          <w:bCs/>
-          <w:i/>
-          <w:iCs/>
-        </w:rPr>
-        <w:t xml:space="preserve">Total Score: </w:t>
-      </w:r>
-      <w:r>
-        <w:rPr>
-          <w:bCs/>
-          <w:iCs/>
-        </w:rPr>
-        <w:t>118</w:t>
-      </w:r>
-      <w:r>
-        <w:rPr>
-          <w:bCs/>
-          <w:iCs/>
-        </w:rPr>
-        <w:t>2</w:t>
-      </w:r>
-    </w:p>
-    <w:p>
-      <w:pPr>
-        <w:pStyle w:val="NoSpacing"/>
-        <w:rPr>
-          <w:bCs/>
-        </w:rPr>
-      </w:pPr>
-      <w:r>
-        <w:rPr>
-          <w:bCs/>
-          <w:i/>
-          <w:iCs/>
-        </w:rPr>
-        <w:t>Total Cost for the Path Found</w:t>
-      </w:r>
-      <w:proofErr w:type="gramStart"/>
-      <w:r>
-        <w:rPr>
-          <w:bCs/>
-        </w:rPr>
-        <w:t xml:space="preserve">: </w:t>
-      </w:r>
-      <w:r>
-        <w:rPr>
-          <w:rStyle w:val="codeChar"/>
-        </w:rPr>
-        <w:t>??</w:t>
-      </w:r>
-      <w:proofErr w:type="gramEnd"/>
-      <w:r>
-        <w:rPr>
-          <w:rStyle w:val="codeChar"/>
-        </w:rPr>
-        <w:t xml:space="preserve"> (not sure how to put it – don’t see stats for it)</w:t>
-      </w:r>
-    </w:p>
-    <w:p>
-      <w:pPr>
-        <w:pStyle w:val="NoSpacing"/>
-        <w:rPr>
-          <w:rStyle w:val="codeChar"/>
-        </w:rPr>
-      </w:pPr>
-      <w:r>
-        <w:rPr>
-          <w:bCs/>
-          <w:i/>
-          <w:iCs/>
-        </w:rPr>
-        <w:t>Search Nodes Expanded</w:t>
-      </w:r>
-      <w:proofErr w:type="gramStart"/>
-      <w:r>
-        <w:rPr>
-          <w:bCs/>
-        </w:rPr>
-        <w:t xml:space="preserve">: </w:t>
-      </w:r>
-      <w:r>
-        <w:rPr>
-          <w:rStyle w:val="codeChar"/>
-        </w:rPr>
-        <w:t>??</w:t>
-      </w:r>
-      <w:proofErr w:type="gramEnd"/>
-      <w:r>
-        <w:rPr>
-          <w:rStyle w:val="codeChar"/>
-        </w:rPr>
-        <w:t xml:space="preserve"> (not sure how to put it – don’t see stats for it)</w:t>
-      </w:r>
-    </w:p>
-    <w:p>
-      <w:pPr>
-        <w:pStyle w:val="NoSpacing"/>
-      </w:pPr>
-    </w:p>
-    <w:p>
-      <w:pPr>
-        <w:pStyle w:val="NoSpacing"/>
-      </w:pPr>
-      <w:r>
-        <w:t>2</w:t>
-      </w:r>
-      <w:r>
-        <w:rPr>
-          <w:vertAlign w:val="superscript"/>
-        </w:rPr>
-        <w:t>nd</w:t>
-      </w:r>
-      <w:r>
-        <w:t xml:space="preserve"> Run:</w:t>
-      </w:r>
-    </w:p>
-    <w:p>
-      <w:pPr>
-        <w:pStyle w:val="NoSpacing"/>
-      </w:pPr>
-    </w:p>
-    <w:p>
-      <w:pPr>
-        <w:pStyle w:val="NoSpacing"/>
-        <w:rPr>
-          <w:bCs/>
-          <w:i/>
-          <w:iCs/>
-        </w:rPr>
-      </w:pPr>
-      <w:r>
-        <w:rPr>
-          <w:bCs/>
-          <w:i/>
-          <w:iCs/>
-        </w:rPr>
-        <w:lastRenderedPageBreak/>
-        <w:t xml:space="preserve">Pacman Game status: </w:t>
-      </w:r>
-      <w:r>
-        <w:rPr>
-          <w:bCs/>
-          <w:iCs/>
-        </w:rPr>
-        <w:t xml:space="preserve">Win </w:t>
-      </w:r>
-    </w:p>
-    <w:p>
-      <w:pPr>
-        <w:pStyle w:val="NoSpacing"/>
-        <w:rPr>
-          <w:bCs/>
-          <w:i/>
-          <w:iCs/>
-        </w:rPr>
-      </w:pPr>
-      <w:r>
-        <w:rPr>
-          <w:bCs/>
-          <w:i/>
-          <w:iCs/>
-        </w:rPr>
-        <w:t xml:space="preserve">Total Score: </w:t>
-      </w:r>
-      <w:r>
-        <w:rPr>
-          <w:bCs/>
-          <w:iCs/>
-        </w:rPr>
-        <w:t>1303</w:t>
-      </w:r>
-    </w:p>
-    <w:p>
-      <w:pPr>
-        <w:pStyle w:val="NoSpacing"/>
-        <w:rPr>
-          <w:bCs/>
-        </w:rPr>
-      </w:pPr>
-      <w:r>
-        <w:rPr>
-          <w:bCs/>
-          <w:i/>
-          <w:iCs/>
-        </w:rPr>
-        <w:t>Total Cost for the Path Found</w:t>
-      </w:r>
-      <w:proofErr w:type="gramStart"/>
-      <w:r>
-        <w:rPr>
-          <w:bCs/>
-        </w:rPr>
-        <w:t xml:space="preserve">: </w:t>
-      </w:r>
-      <w:r>
-        <w:rPr>
-          <w:rStyle w:val="codeChar"/>
-        </w:rPr>
-        <w:t>??</w:t>
-      </w:r>
-      <w:proofErr w:type="gramEnd"/>
-      <w:r>
-        <w:rPr>
-          <w:rStyle w:val="codeChar"/>
-        </w:rPr>
-        <w:t xml:space="preserve"> (not sure how to put it – don’t see stats for it)</w:t>
-      </w:r>
-    </w:p>
-    <w:p>
-      <w:pPr>
-        <w:pStyle w:val="NoSpacing"/>
-        <w:rPr>
-          <w:rStyle w:val="codeChar"/>
-        </w:rPr>
-      </w:pPr>
-      <w:r>
-        <w:rPr>
-          <w:bCs/>
-          <w:i/>
-          <w:iCs/>
-        </w:rPr>
-        <w:t>Search Nodes Expanded</w:t>
-      </w:r>
-      <w:proofErr w:type="gramStart"/>
-      <w:r>
-        <w:rPr>
-          <w:bCs/>
-        </w:rPr>
-        <w:t xml:space="preserve">: </w:t>
-      </w:r>
-      <w:r>
-        <w:rPr>
-          <w:rStyle w:val="codeChar"/>
-        </w:rPr>
-        <w:t>??</w:t>
-      </w:r>
-      <w:proofErr w:type="gramEnd"/>
-      <w:r>
-        <w:rPr>
-          <w:rStyle w:val="codeChar"/>
-        </w:rPr>
-        <w:t xml:space="preserve"> (not sure how to put it – don’t see stats for it)</w:t>
-      </w:r>
-    </w:p>
-    <w:p>
-      <w:pPr>
-        <w:pStyle w:val="NoSpacing"/>
-      </w:pPr>
-    </w:p>
-    <w:p>
-      <w:pPr>
-        <w:pStyle w:val="NoSpacing"/>
-      </w:pPr>
-      <w:r>
-        <w:t>3</w:t>
-      </w:r>
-      <w:r>
-        <w:rPr>
-          <w:vertAlign w:val="superscript"/>
-        </w:rPr>
-        <w:t>rd</w:t>
-      </w:r>
-      <w:r>
-        <w:t xml:space="preserve"> Run:</w:t>
-      </w:r>
-    </w:p>
-    <w:p>
-      <w:pPr>
-        <w:pStyle w:val="NoSpacing"/>
-      </w:pPr>
-    </w:p>
-    <w:p>
-      <w:pPr>
-        <w:pStyle w:val="NoSpacing"/>
-        <w:rPr>
-          <w:bCs/>
-          <w:i/>
-          <w:iCs/>
-        </w:rPr>
-      </w:pPr>
-      <w:r>
-        <w:rPr>
-          <w:bCs/>
-          <w:i/>
-          <w:iCs/>
-        </w:rPr>
-        <w:t xml:space="preserve">Pacman Game status: </w:t>
-      </w:r>
-      <w:r>
-        <w:rPr>
-          <w:bCs/>
-          <w:iCs/>
-        </w:rPr>
-        <w:t xml:space="preserve">Win </w:t>
-      </w:r>
-    </w:p>
-    <w:p>
-      <w:pPr>
-        <w:pStyle w:val="NoSpacing"/>
-        <w:rPr>
-          <w:bCs/>
-          <w:i/>
-          <w:iCs/>
-        </w:rPr>
-      </w:pPr>
-      <w:r>
-        <w:rPr>
-          <w:bCs/>
-          <w:i/>
-          <w:iCs/>
-        </w:rPr>
-        <w:t xml:space="preserve">Total Score: </w:t>
-      </w:r>
-      <w:r>
-        <w:rPr>
-          <w:bCs/>
-          <w:iCs/>
-        </w:rPr>
-        <w:t>1</w:t>
-      </w:r>
-      <w:r>
-        <w:rPr>
-          <w:bCs/>
-          <w:iCs/>
-        </w:rPr>
-        <w:t>2</w:t>
-      </w:r>
-      <w:r>
-        <w:rPr>
-          <w:bCs/>
-          <w:iCs/>
-        </w:rPr>
-        <w:t>00</w:t>
-      </w:r>
-    </w:p>
-    <w:p>
-      <w:pPr>
-        <w:pStyle w:val="NoSpacing"/>
-        <w:rPr>
-          <w:bCs/>
-        </w:rPr>
-      </w:pPr>
-      <w:r>
-        <w:rPr>
-          <w:bCs/>
-          <w:i/>
-          <w:iCs/>
-        </w:rPr>
-        <w:t>Total Cost for the Path Found</w:t>
-      </w:r>
-      <w:proofErr w:type="gramStart"/>
-      <w:r>
-        <w:rPr>
-          <w:bCs/>
-        </w:rPr>
-        <w:t xml:space="preserve">: </w:t>
-      </w:r>
-      <w:r>
-        <w:rPr>
-          <w:rStyle w:val="codeChar"/>
-        </w:rPr>
-        <w:t>??</w:t>
-      </w:r>
-      <w:proofErr w:type="gramEnd"/>
-      <w:r>
-        <w:rPr>
-          <w:rStyle w:val="codeChar"/>
-        </w:rPr>
-        <w:t xml:space="preserve"> (not sure how to put it – don’t see stats for it)</w:t>
-      </w:r>
-    </w:p>
-    <w:p>
-      <w:pPr>
-        <w:pStyle w:val="NoSpacing"/>
-        <w:rPr>
-          <w:rStyle w:val="codeChar"/>
-        </w:rPr>
-      </w:pPr>
-      <w:r>
-        <w:rPr>
-          <w:bCs/>
-          <w:i/>
-          <w:iCs/>
-        </w:rPr>
-        <w:t>Search Nodes Expanded</w:t>
-      </w:r>
-      <w:proofErr w:type="gramStart"/>
-      <w:r>
-        <w:rPr>
-          <w:bCs/>
-        </w:rPr>
-        <w:t xml:space="preserve">: </w:t>
-      </w:r>
-      <w:r>
-        <w:rPr>
-          <w:rStyle w:val="codeChar"/>
-        </w:rPr>
-        <w:t>??</w:t>
-      </w:r>
-      <w:proofErr w:type="gramEnd"/>
-      <w:r>
-        <w:rPr>
-          <w:rStyle w:val="codeChar"/>
-        </w:rPr>
-        <w:t xml:space="preserve"> (not sure how to put it – don’t see stats for it)</w:t>
-      </w:r>
-    </w:p>
-    <w:p>
-      <w:pPr>
-        <w:pStyle w:val="NoSpacing"/>
-      </w:pPr>
-    </w:p>
-    <w:p>
-      <w:pPr>
-        <w:pStyle w:val="NoSpacing"/>
-        <w:rPr>
-          <w:b/>
-        </w:rPr>
-      </w:pPr>
-      <w:r>
-        <w:rPr>
-          <w:b/>
-        </w:rPr>
-        <w:t xml:space="preserve">Note: Repeated Run with 2 ghosts – </w:t>
-      </w:r>
-      <w:r>
-        <w:rPr>
-          <w:b/>
-        </w:rPr>
-        <w:t>P</w:t>
-      </w:r>
-      <w:r>
-        <w:rPr>
-          <w:b/>
-        </w:rPr>
-        <w:t>ac</w:t>
-      </w:r>
-      <w:r>
-        <w:rPr>
-          <w:b/>
-        </w:rPr>
-        <w:t>-M</w:t>
-      </w:r>
-      <w:r>
-        <w:rPr>
-          <w:b/>
-        </w:rPr>
-        <w:t>an wins signifying evaluation functions to quite good.</w:t>
-      </w:r>
-    </w:p>
-    <w:p>
-      <w:pPr>
-        <w:pStyle w:val="NoSpacing"/>
-      </w:pPr>
-    </w:p>
-    <w:p>
-      <w:pPr>
-        <w:pStyle w:val="HTMLPreformatted"/>
-        <w:jc w:val="both"/>
-        <w:rPr>
-          <w:rFonts w:asciiTheme="minorHAnsi" w:hAnsiTheme="minorHAnsi"/>
-          <w:sz w:val="22"/>
-          <w:szCs w:val="22"/>
-        </w:rPr>
-      </w:pPr>
-      <w:r>
-        <w:rPr>
-          <w:rFonts w:asciiTheme="minorHAnsi" w:hAnsiTheme="minorHAnsi"/>
-          <w:bCs/>
-          <w:sz w:val="22"/>
-          <w:szCs w:val="22"/>
-          <w:u w:val="single"/>
-        </w:rPr>
-        <w:t xml:space="preserve">Set </w:t>
-      </w:r>
-      <w:r>
-        <w:rPr>
-          <w:rFonts w:asciiTheme="minorHAnsi" w:hAnsiTheme="minorHAnsi"/>
-          <w:bCs/>
-          <w:sz w:val="22"/>
-          <w:szCs w:val="22"/>
-          <w:u w:val="single"/>
-        </w:rPr>
-        <w:t>4</w:t>
-      </w:r>
-      <w:r>
-        <w:rPr>
-          <w:rFonts w:asciiTheme="minorHAnsi" w:hAnsiTheme="minorHAnsi"/>
-          <w:bCs/>
-          <w:sz w:val="22"/>
-          <w:szCs w:val="22"/>
-        </w:rPr>
-        <w:t>:</w:t>
-      </w:r>
-      <w:r>
-        <w:rPr>
-          <w:rFonts w:asciiTheme="minorHAnsi" w:hAnsiTheme="minorHAnsi"/>
-          <w:sz w:val="22"/>
-          <w:szCs w:val="22"/>
-        </w:rPr>
-        <w:t xml:space="preserve"> </w:t>
-      </w:r>
-      <w:r>
-        <w:rPr>
-          <w:rFonts w:asciiTheme="minorHAnsi" w:hAnsiTheme="minorHAnsi"/>
-          <w:sz w:val="22"/>
-          <w:szCs w:val="22"/>
-        </w:rPr>
-        <w:t xml:space="preserve"> Usage of </w:t>
+        <w:t xml:space="preserve"> -l </w:t>
       </w:r>
       <w:proofErr w:type="spellStart"/>
       <w:r>
-        <w:rPr>
-          <w:rFonts w:asciiTheme="minorHAnsi" w:hAnsiTheme="minorHAnsi"/>
-          <w:sz w:val="22"/>
-          <w:szCs w:val="22"/>
-        </w:rPr>
-        <w:t>open</w:t>
-      </w:r>
-      <w:r>
-        <w:rPr>
-          <w:rFonts w:asciiTheme="minorHAnsi" w:hAnsiTheme="minorHAnsi"/>
-          <w:sz w:val="22"/>
-          <w:szCs w:val="22"/>
-        </w:rPr>
-        <w:t>Classic</w:t>
+        <w:t>minimaxClassic</w:t>
       </w:r>
       <w:proofErr w:type="spellEnd"/>
       <w:r>
-        <w:rPr>
-          <w:rFonts w:asciiTheme="minorHAnsi" w:hAnsiTheme="minorHAnsi"/>
-          <w:sz w:val="22"/>
-          <w:szCs w:val="22"/>
-        </w:rPr>
-        <w:t xml:space="preserve"> layout </w:t>
-      </w:r>
-      <w:r>
-        <w:rPr>
-          <w:rFonts w:asciiTheme="minorHAnsi" w:hAnsiTheme="minorHAnsi"/>
-          <w:sz w:val="22"/>
-          <w:szCs w:val="22"/>
-        </w:rPr>
-        <w:t xml:space="preserve">repeatedly </w:t>
+        <w:t xml:space="preserve"> -a depth=4 --</w:t>
       </w:r>
       <w:proofErr w:type="spellStart"/>
       <w:r>
-        <w:rPr>
-          <w:rFonts w:asciiTheme="minorHAnsi" w:hAnsiTheme="minorHAnsi"/>
-          <w:sz w:val="22"/>
-          <w:szCs w:val="22"/>
-        </w:rPr>
-        <w:t>ie</w:t>
+        <w:t>numGames</w:t>
       </w:r>
       <w:proofErr w:type="spellEnd"/>
       <w:r>
-        <w:rPr>
-          <w:rFonts w:asciiTheme="minorHAnsi" w:hAnsiTheme="minorHAnsi"/>
-          <w:sz w:val="22"/>
-          <w:szCs w:val="22"/>
-        </w:rPr>
-        <w:t xml:space="preserve"> ten times</w:t>
-      </w:r>
-    </w:p>
-    <w:p>
-      <w:pPr>
-        <w:pStyle w:val="code"/>
-      </w:pPr>
-      <w:r>
-        <w:t xml:space="preserve">python pacman.py </w:t>
-      </w:r>
-      <w:r>
-        <w:t xml:space="preserve">-p </w:t>
-      </w:r>
-      <w:r>
-        <w:t>Reflex</w:t>
-      </w:r>
-      <w:r>
-        <w:t>Agent</w:t>
-      </w:r>
-      <w:r>
-        <w:t xml:space="preserve"> –l openClassic</w:t>
-      </w:r>
-      <w:r>
-        <w:t xml:space="preserve"> </w:t>
-      </w:r>
-      <w:r>
-        <w:t>–n 10 -q</w:t>
-      </w:r>
-    </w:p>
-    <w:p>
-      <w:pPr>
-        <w:pStyle w:val="NoSpacing"/>
-        <w:rPr>
-          <w:bCs/>
-          <w:iCs/>
-        </w:rPr>
-      </w:pPr>
-      <w:r>
-        <w:rPr>
-          <w:bCs/>
-          <w:iCs/>
-        </w:rPr>
-        <w:t>Here are</w:t>
-      </w:r>
-      <w:r>
-        <w:rPr>
-          <w:bCs/>
-          <w:iCs/>
-        </w:rPr>
-        <w:t xml:space="preserve"> scores of each run, average score and win rate.</w:t>
-      </w:r>
-      <w:r>
-        <w:rPr>
-          <w:bCs/>
-          <w:iCs/>
-        </w:rPr>
-        <w:t xml:space="preserve"> </w:t>
-      </w:r>
-    </w:p>
-    <w:p>
-      <w:pPr>
-        <w:pStyle w:val="NoSpacing"/>
-        <w:rPr>
-          <w:bCs/>
-          <w:iCs/>
-        </w:rPr>
-      </w:pPr>
-    </w:p>
-    <w:p>
-      <w:pPr>
-        <w:pStyle w:val="NoSpacing"/>
-      </w:pPr>
-      <w:r>
-        <w:t>Average Score: 1257.5</w:t>
-      </w:r>
-    </w:p>
-    <w:p>
-      <w:pPr>
-        <w:pStyle w:val="NoSpacing"/>
-      </w:pPr>
-      <w:r>
-        <w:t>Scores:        1260.0, 1257.0, 1257.0, 1258.0, 1244.0, 1260.0, 1264.0, 1257.0, 1259.0, 1259.0</w:t>
-      </w:r>
-    </w:p>
-    <w:p>
-      <w:pPr>
-        <w:pStyle w:val="NoSpacing"/>
-      </w:pPr>
-      <w:r>
-        <w:t>Win Rate:      10/10 (1.00)</w:t>
-      </w:r>
-    </w:p>
-    <w:p>
-      <w:pPr>
-        <w:pStyle w:val="NoSpacing"/>
-      </w:pPr>
-      <w:r>
-        <w:t>Record:        Win, Win, Win, Win, Win, Win, Win, Win, Win, Win</w:t>
-      </w:r>
-    </w:p>
-    <w:p>
-      <w:pPr>
-        <w:pStyle w:val="NoSpacing"/>
-      </w:pPr>
-    </w:p>
-    <w:p>
-      <w:pPr>
-        <w:pStyle w:val="NoSpacing"/>
-      </w:pPr>
-    </w:p>
-    <w:p>
-      <w:pPr>
-        <w:pStyle w:val="Heading2"/>
-      </w:pPr>
-      <w:r>
-        <w:t xml:space="preserve">Q2. </w:t>
-      </w:r>
-      <w:r>
-        <w:t xml:space="preserve">Adversarial search Agent in the provided </w:t>
+        <w:t xml:space="preserve"> 1000 --</w:t>
       </w:r>
       <w:proofErr w:type="spellStart"/>
       <w:r>
-        <w:t>Minimax</w:t>
+        <w:t>frameTime</w:t>
       </w:r>
       <w:proofErr w:type="spellEnd"/>
       <w:r>
-        <w:t xml:space="preserve"> Agent Class</w:t>
-      </w:r>
-      <w:r>
-        <w:t xml:space="preserve"> </w:t>
-      </w:r>
-    </w:p>
-    <w:p>
-      <w:pPr>
-        <w:pStyle w:val="NoSpacing"/>
-      </w:pPr>
-      <w:r>
-        <w:rPr>
-          <w:b/>
-        </w:rPr>
-        <w:t>Methodology Used:</w:t>
-      </w:r>
-      <w:r>
-        <w:t xml:space="preserve"> </w:t>
-      </w:r>
-      <w:r>
-        <w:t xml:space="preserve"> &lt;&lt;add – here &gt;&gt;&gt;</w:t>
-      </w:r>
-    </w:p>
-    <w:p>
-      <w:pPr>
-        <w:pStyle w:val="NoSpacing"/>
-      </w:pPr>
-    </w:p>
-    <w:p>
-      <w:pPr>
-        <w:pStyle w:val="NoSpacing"/>
-      </w:pPr>
-      <w:r>
-        <w:t>Execution Set 1:</w:t>
-      </w:r>
-    </w:p>
-    <w:p>
-      <w:pPr>
-        <w:pStyle w:val="NoSpacing"/>
-      </w:pPr>
-      <w:proofErr w:type="gramStart"/>
-      <w:r>
-        <w:t>python</w:t>
-      </w:r>
-      <w:proofErr w:type="gramEnd"/>
-      <w:r>
-        <w:t xml:space="preserve"> pacman.py –p </w:t>
+        <w:t xml:space="preserve"> 0 --</w:t>
       </w:r>
       <w:proofErr w:type="spellStart"/>
       <w:r>
-        <w:t>MinimaxAgent</w:t>
+        <w:t>fixRandomSeed</w:t>
       </w:r>
       <w:proofErr w:type="spellEnd"/>
       <w:r>
-        <w:t xml:space="preserve"> –l </w:t>
-      </w:r>
-      <w:proofErr w:type="spellStart"/>
-      <w:r>
-        <w:t>minimaxClassic</w:t>
-      </w:r>
-      <w:proofErr w:type="spellEnd"/>
-      <w:r>
-        <w:t xml:space="preserve"> – a depth=4</w:t>
-      </w:r>
-    </w:p>
-    <w:p>
-      <w:pPr>
-        <w:pStyle w:val="NoSpacing"/>
-        <w:rPr>
-          <w:bCs/>
-          <w:i/>
-          <w:iCs/>
-        </w:rPr>
-      </w:pPr>
-    </w:p>
-    <w:p>
-      <w:pPr>
-        <w:pStyle w:val="NoSpacing"/>
-        <w:rPr>
-          <w:bCs/>
-          <w:i/>
-          <w:iCs/>
-        </w:rPr>
-      </w:pPr>
-      <w:r>
-        <w:rPr>
-          <w:bCs/>
-          <w:i/>
-          <w:iCs/>
-        </w:rPr>
-        <w:t xml:space="preserve">Pacman Game status: </w:t>
-      </w:r>
-      <w:r>
-        <w:rPr>
-          <w:bCs/>
-          <w:iCs/>
-        </w:rPr>
-        <w:t xml:space="preserve">Win </w:t>
-      </w:r>
-    </w:p>
-    <w:p>
-      <w:pPr>
-        <w:pStyle w:val="NoSpacing"/>
-        <w:rPr>
-          <w:bCs/>
-          <w:i/>
-          <w:iCs/>
-        </w:rPr>
-      </w:pPr>
-      <w:r>
-        <w:rPr>
-          <w:bCs/>
-          <w:i/>
-          <w:iCs/>
-        </w:rPr>
-        <w:t xml:space="preserve">Total Score: </w:t>
-      </w:r>
-      <w:r>
-        <w:rPr>
-          <w:bCs/>
-          <w:iCs/>
-        </w:rPr>
-        <w:t>516</w:t>
-      </w:r>
-    </w:p>
-    <w:p>
-      <w:pPr>
-        <w:pStyle w:val="NoSpacing"/>
-      </w:pPr>
-    </w:p>
-    <w:p>
-      <w:pPr>
-        <w:pStyle w:val="NoSpacing"/>
-      </w:pPr>
-    </w:p>
-    <w:p>
-      <w:pPr>
-        <w:pStyle w:val="NoSpacing"/>
-      </w:pPr>
-      <w:r>
-        <w:t xml:space="preserve">Note: </w:t>
-      </w:r>
-      <w:proofErr w:type="spellStart"/>
-      <w:r>
-        <w:t>Minimax</w:t>
-      </w:r>
-      <w:proofErr w:type="spellEnd"/>
-      <w:r>
-        <w:t xml:space="preserve"> agent won 655/1000 games in one of our runs.</w:t>
-      </w:r>
-    </w:p>
-    <w:p>
-      <w:pPr>
-        <w:pStyle w:val="NoSpacing"/>
-      </w:pPr>
-    </w:p>
-    <w:p>
-      <w:pPr>
-        <w:pStyle w:val="NoSpacing"/>
-        <w:rPr>
-          <w:rStyle w:val="Heading1Char"/>
-        </w:rPr>
-      </w:pPr>
-    </w:p>
-    <w:p>
-      <w:pPr>
-        <w:pStyle w:val="NoSpacing"/>
-        <w:rPr>
-          <w:rStyle w:val="Heading1Char"/>
-        </w:rPr>
-      </w:pPr>
-      <w:r>
-        <w:rPr>
-          <w:rStyle w:val="Heading1Char"/>
-        </w:rPr>
-        <w:t>Q3. Alpha-Beta pruning</w:t>
-      </w:r>
-    </w:p>
-    <w:p>
-      <w:pPr>
-        <w:pStyle w:val="NoSpacing"/>
-        <w:rPr>
-          <w:rStyle w:val="Heading1Char"/>
-        </w:rPr>
-      </w:pPr>
-      <w:r>
-        <w:rPr>
-          <w:rStyle w:val="Heading1Char"/>
-        </w:rPr>
-        <w:t>Methodology Used: &lt;&lt;Add-here&gt;&gt;</w:t>
-      </w:r>
-    </w:p>
-    <w:p>
-      <w:pPr>
-        <w:pStyle w:val="NoSpacing"/>
-        <w:rPr>
-          <w:rStyle w:val="Heading1Char"/>
-        </w:rPr>
-      </w:pPr>
+        <w:t xml:space="preserve"> -</w:t>
+      </w:r>
       <w:bookmarkStart w:id="0" w:name="_GoBack"/>
       <w:bookmarkEnd w:id="0"/>
+      <w:r>
+        <w:t>-</w:t>
+      </w:r>
+      <w:proofErr w:type="spellStart"/>
+      <w:r>
+        <w:t>textGraphics</w:t>
+      </w:r>
+      <w:proofErr w:type="spellEnd"/>
+    </w:p>
+    <w:p>
+      <w:pPr>
+        <w:pStyle w:val="NoSpacing"/>
+      </w:pPr>
+      <w:r>
+        <w:t>Win Rate:      656/1000 (0.66</w:t>
+      </w:r>
+      <w:r>
+        <w:t>)</w:t>
+      </w:r>
+    </w:p>
+    <w:p>
+      <w:pPr>
+        <w:pStyle w:val="NoSpacing"/>
+        <w:rPr>
+          <w:rStyle w:val="Heading1Char"/>
+        </w:rPr>
+      </w:pPr>
+    </w:p>
+    <w:p>
+      <w:pPr>
+        <w:pStyle w:val="NoSpacing"/>
+        <w:rPr>
+          <w:rStyle w:val="Heading1Char"/>
+        </w:rPr>
+      </w:pPr>
+      <w:r>
+        <w:rPr>
+          <w:rStyle w:val="Heading1Char"/>
+        </w:rPr>
+        <w:t>Q3. Alpha-Beta pruning</w:t>
+      </w:r>
+    </w:p>
+    <w:p>
+      <w:pPr>
+        <w:pStyle w:val="NoSpacing"/>
+        <w:rPr>
+          <w:rStyle w:val="Heading1Char"/>
+        </w:rPr>
+      </w:pPr>
+      <w:r>
+        <w:rPr>
+          <w:rStyle w:val="Heading1Char"/>
+        </w:rPr>
+        <w:t>Methodology Used: &lt;&lt;Add-here&gt;&gt;</w:t>
+      </w:r>
+    </w:p>
+    <w:p>
+      <w:pPr>
+        <w:pStyle w:val="NoSpacing"/>
+        <w:rPr>
+          <w:rStyle w:val="Heading1Char"/>
+        </w:rPr>
+      </w:pPr>
     </w:p>
     <w:p>
       <w:pPr>
@@ -2023,7 +1821,6 @@
                   <w:bCs/>
                   <w:noProof/>
                 </w:rPr>
-                <w:lastRenderedPageBreak/>
                 <w:fldChar w:fldCharType="end"/>
               </w:r>
             </w:p>
@@ -2461,8 +2258,124 @@
       </w:pPr>
     </w:lvl>
   </w:abstractNum>
+  <w:abstractNum w:abstractNumId="1">
+    <w:nsid w:val="622F6C57"/>
+    <w:multiLevelType w:val="hybridMultilevel"/>
+    <w:tmpl w:val="1EF04A32"/>
+    <w:lvl w:ilvl="0" w:tplc="04090005">
+      <w:start w:val="1"/>
+      <w:numFmt w:val="bullet"/>
+      <w:lvlText w:val=""/>
+      <w:lvlJc w:val="left"/>
+      <w:pPr>
+        <w:ind w:left="720" w:hanging="360"/>
+      </w:pPr>
+      <w:rPr>
+        <w:rFonts w:ascii="Wingdings" w:hAnsi="Wingdings" w:hint="default"/>
+      </w:rPr>
+    </w:lvl>
+    <w:lvl w:ilvl="1" w:tplc="04090003" w:tentative="1">
+      <w:start w:val="1"/>
+      <w:numFmt w:val="bullet"/>
+      <w:lvlText w:val="o"/>
+      <w:lvlJc w:val="left"/>
+      <w:pPr>
+        <w:ind w:left="1440" w:hanging="360"/>
+      </w:pPr>
+      <w:rPr>
+        <w:rFonts w:ascii="Courier New" w:hAnsi="Courier New" w:cs="Courier New" w:hint="default"/>
+      </w:rPr>
+    </w:lvl>
+    <w:lvl w:ilvl="2" w:tplc="04090005" w:tentative="1">
+      <w:start w:val="1"/>
+      <w:numFmt w:val="bullet"/>
+      <w:lvlText w:val=""/>
+      <w:lvlJc w:val="left"/>
+      <w:pPr>
+        <w:ind w:left="2160" w:hanging="360"/>
+      </w:pPr>
+      <w:rPr>
+        <w:rFonts w:ascii="Wingdings" w:hAnsi="Wingdings" w:hint="default"/>
+      </w:rPr>
+    </w:lvl>
+    <w:lvl w:ilvl="3" w:tplc="04090001" w:tentative="1">
+      <w:start w:val="1"/>
+      <w:numFmt w:val="bullet"/>
+      <w:lvlText w:val=""/>
+      <w:lvlJc w:val="left"/>
+      <w:pPr>
+        <w:ind w:left="2880" w:hanging="360"/>
+      </w:pPr>
+      <w:rPr>
+        <w:rFonts w:ascii="Symbol" w:hAnsi="Symbol" w:hint="default"/>
+      </w:rPr>
+    </w:lvl>
+    <w:lvl w:ilvl="4" w:tplc="04090003" w:tentative="1">
+      <w:start w:val="1"/>
+      <w:numFmt w:val="bullet"/>
+      <w:lvlText w:val="o"/>
+      <w:lvlJc w:val="left"/>
+      <w:pPr>
+        <w:ind w:left="3600" w:hanging="360"/>
+      </w:pPr>
+      <w:rPr>
+        <w:rFonts w:ascii="Courier New" w:hAnsi="Courier New" w:cs="Courier New" w:hint="default"/>
+      </w:rPr>
+    </w:lvl>
+    <w:lvl w:ilvl="5" w:tplc="04090005" w:tentative="1">
+      <w:start w:val="1"/>
+      <w:numFmt w:val="bullet"/>
+      <w:lvlText w:val=""/>
+      <w:lvlJc w:val="left"/>
+      <w:pPr>
+        <w:ind w:left="4320" w:hanging="360"/>
+      </w:pPr>
+      <w:rPr>
+        <w:rFonts w:ascii="Wingdings" w:hAnsi="Wingdings" w:hint="default"/>
+      </w:rPr>
+    </w:lvl>
+    <w:lvl w:ilvl="6" w:tplc="04090001" w:tentative="1">
+      <w:start w:val="1"/>
+      <w:numFmt w:val="bullet"/>
+      <w:lvlText w:val=""/>
+      <w:lvlJc w:val="left"/>
+      <w:pPr>
+        <w:ind w:left="5040" w:hanging="360"/>
+      </w:pPr>
+      <w:rPr>
+        <w:rFonts w:ascii="Symbol" w:hAnsi="Symbol" w:hint="default"/>
+      </w:rPr>
+    </w:lvl>
+    <w:lvl w:ilvl="7" w:tplc="04090003" w:tentative="1">
+      <w:start w:val="1"/>
+      <w:numFmt w:val="bullet"/>
+      <w:lvlText w:val="o"/>
+      <w:lvlJc w:val="left"/>
+      <w:pPr>
+        <w:ind w:left="5760" w:hanging="360"/>
+      </w:pPr>
+      <w:rPr>
+        <w:rFonts w:ascii="Courier New" w:hAnsi="Courier New" w:cs="Courier New" w:hint="default"/>
+      </w:rPr>
+    </w:lvl>
+    <w:lvl w:ilvl="8" w:tplc="04090005" w:tentative="1">
+      <w:start w:val="1"/>
+      <w:numFmt w:val="bullet"/>
+      <w:lvlText w:val=""/>
+      <w:lvlJc w:val="left"/>
+      <w:pPr>
+        <w:ind w:left="6480" w:hanging="360"/>
+      </w:pPr>
+      <w:rPr>
+        <w:rFonts w:ascii="Wingdings" w:hAnsi="Wingdings" w:hint="default"/>
+      </w:rPr>
+    </w:lvl>
+  </w:abstractNum>
   <w:num w:numId="1">
     <w:abstractNumId w:val="0"/>
+  </w:num>
+  <w:num w:numId="2">
+    <w:abstractNumId w:val="1"/>
   </w:num>
 </w:numbering>
 </file>
@@ -3632,6 +3545,17 @@
     <w:unhideWhenUsed/>
     <w:rsid w:val="00D56D74"/>
   </w:style>
+  <w:style w:type="paragraph" w:styleId="ListParagraph">
+    <w:name w:val="List Paragraph"/>
+    <w:basedOn w:val="Normal"/>
+    <w:uiPriority w:val="34"/>
+    <w:qFormat/>
+    <w:rsid w:val="00E27DC2"/>
+    <w:pPr>
+      <w:ind w:left="720"/>
+      <w:contextualSpacing/>
+    </w:pPr>
+  </w:style>
 </w:styles>
 </file>
 
@@ -3860,7 +3784,7 @@
 </file>
 
 <file path=customXml/itemProps1.xml><?xml version="1.0" encoding="utf-8"?>
-<ds:datastoreItem xmlns:ds="http://schemas.openxmlformats.org/officeDocument/2006/customXml" ds:itemID="{1BF1E9D9-49C1-4E8C-829E-EE745A71393D}">
+<ds:datastoreItem xmlns:ds="http://schemas.openxmlformats.org/officeDocument/2006/customXml" ds:itemID="{24A8BF83-8684-44BF-A361-2A04E7D73F95}">
   <ds:schemaRefs>
     <ds:schemaRef ds:uri="http://schemas.openxmlformats.org/officeDocument/2006/bibliography"/>
   </ds:schemaRefs>

</xml_diff>